<commit_message>
changed some things in Creative Work
</commit_message>
<xml_diff>
--- a/Course 1/Semester 2/Лабораторная работа №8/Лабораторная работа №8.docx
+++ b/Course 1/Semester 2/Лабораторная работа №8/Лабораторная работа №8.docx
@@ -5924,7 +5924,20 @@
           <w:szCs w:val="28"/>
           <w:lang w:val="ru-RU"/>
         </w:rPr>
-        <w:t>Скриншот результата выполнения программы</w:t>
+        <w:t xml:space="preserve">Результат </w:t>
+      </w:r>
+      <w:bookmarkStart w:id="0" w:name="_GoBack"/>
+      <w:bookmarkEnd w:id="0"/>
+      <w:r>
+        <w:rPr>
+          <w:rFonts w:hint="default" w:ascii="Times New Roman" w:hAnsi="Times New Roman" w:cs="Times New Roman"/>
+          <w:b/>
+          <w:bCs/>
+          <w:sz w:val="28"/>
+          <w:szCs w:val="28"/>
+          <w:lang w:val="ru-RU"/>
+        </w:rPr>
+        <w:t>выполнения программы</w:t>
       </w:r>
     </w:p>
     <w:p>
@@ -5981,8 +5994,6 @@
           </wp:inline>
         </w:drawing>
       </w:r>
-      <w:bookmarkStart w:id="0" w:name="_GoBack"/>
-      <w:bookmarkEnd w:id="0"/>
     </w:p>
     <w:p/>
     <w:p/>

</xml_diff>